<commit_message>
Updating calendar since we missed last week
</commit_message>
<xml_diff>
--- a/Weekly Junior Dev Study Group Calendar.docx
+++ b/Weekly Junior Dev Study Group Calendar.docx
@@ -112,7 +112,13 @@
     <w:p/>
     <w:p>
       <w:r>
-        <w:t>9/20/2018</w:t>
+        <w:t>9/2</w:t>
+      </w:r>
+      <w:r>
+        <w:t>7</w:t>
+      </w:r>
+      <w:r>
+        <w:t>/2018</w:t>
       </w:r>
     </w:p>
     <w:tbl>
@@ -199,98 +205,6 @@
           <w:p>
             <w:r>
               <w:t>Go through the rest of the section and perform the thought experiment, questions, and the chapter summary.</w:t>
-            </w:r>
-          </w:p>
-        </w:tc>
-      </w:tr>
-    </w:tbl>
-    <w:p/>
-    <w:p>
-      <w:r>
-        <w:t>9/27/2018</w:t>
-      </w:r>
-    </w:p>
-    <w:tbl>
-      <w:tblPr>
-        <w:tblStyle w:val="TableGrid"/>
-        <w:tblW w:w="0" w:type="auto"/>
-        <w:tblLook w:val="04A0" w:firstRow="1" w:lastRow="0" w:firstColumn="1" w:lastColumn="0" w:noHBand="0" w:noVBand="1"/>
-      </w:tblPr>
-      <w:tblGrid>
-        <w:gridCol w:w="1075"/>
-        <w:gridCol w:w="6297"/>
-      </w:tblGrid>
-      <w:tr>
-        <w:trPr>
-          <w:trHeight w:val="291"/>
-        </w:trPr>
-        <w:tc>
-          <w:tcPr>
-            <w:tcW w:w="1075" w:type="dxa"/>
-          </w:tcPr>
-          <w:p>
-            <w:r>
-              <w:t>Section</w:t>
-            </w:r>
-          </w:p>
-        </w:tc>
-        <w:tc>
-          <w:tcPr>
-            <w:tcW w:w="6297" w:type="dxa"/>
-          </w:tcPr>
-          <w:p>
-            <w:r>
-              <w:t xml:space="preserve">Chapter 3: Section 3.1 Validate Application Input </w:t>
-            </w:r>
-          </w:p>
-        </w:tc>
-      </w:tr>
-      <w:tr>
-        <w:trPr>
-          <w:trHeight w:val="275"/>
-        </w:trPr>
-        <w:tc>
-          <w:tcPr>
-            <w:tcW w:w="1075" w:type="dxa"/>
-          </w:tcPr>
-          <w:p>
-            <w:r>
-              <w:t>Pages</w:t>
-            </w:r>
-          </w:p>
-        </w:tc>
-        <w:tc>
-          <w:tcPr>
-            <w:tcW w:w="6297" w:type="dxa"/>
-          </w:tcPr>
-          <w:p>
-            <w:r>
-              <w:t>179 through 185 (end at Using Parse…)</w:t>
-            </w:r>
-          </w:p>
-        </w:tc>
-      </w:tr>
-      <w:tr>
-        <w:trPr>
-          <w:trHeight w:val="275"/>
-        </w:trPr>
-        <w:tc>
-          <w:tcPr>
-            <w:tcW w:w="1075" w:type="dxa"/>
-          </w:tcPr>
-          <w:p>
-            <w:r>
-              <w:t>Goal</w:t>
-            </w:r>
-          </w:p>
-        </w:tc>
-        <w:tc>
-          <w:tcPr>
-            <w:tcW w:w="6297" w:type="dxa"/>
-          </w:tcPr>
-          <w:p>
-            <w:r>
-              <w:t>Since we already do a fair amount of application input validation we could finish this one quicker. Once we’ve read through and argued we can do a CodeWar.com kata that’s related to what we read to finish this meeting up.</w:t>
             </w:r>
           </w:p>
         </w:tc>
@@ -334,9 +248,6 @@
             <w:r>
               <w:t xml:space="preserve">Chapter 3: Section 3.1 Validate Application Input </w:t>
             </w:r>
-            <w:r>
-              <w:t>(cont.)</w:t>
-            </w:r>
           </w:p>
         </w:tc>
       </w:tr>
@@ -360,13 +271,7 @@
           </w:tcPr>
           <w:p>
             <w:r>
-              <w:t>Using Parse</w:t>
-            </w:r>
-            <w:r>
-              <w:t>: 185 through 192 (to end of section</w:t>
-            </w:r>
-            <w:r>
-              <w:t>)</w:t>
+              <w:t>179 through 185 (end at Using Parse…)</w:t>
             </w:r>
           </w:p>
         </w:tc>
@@ -391,7 +296,7 @@
           </w:tcPr>
           <w:p>
             <w:r>
-              <w:t>I have a feeling this will take more time since its more pages and we have a thought experiment and the objective summary to do.</w:t>
+              <w:t>Since we already do a fair amount of application input validation we could finish this one quicker. Once we’ve read through and argued we can do a CodeWar.com kata that’s related to what we read to finish this meeting up.</w:t>
             </w:r>
           </w:p>
         </w:tc>
@@ -433,18 +338,10 @@
           </w:tcPr>
           <w:p>
             <w:r>
-              <w:t>Chapter 3: Section 3.</w:t>
-            </w:r>
-            <w:r>
-              <w:t xml:space="preserve">2 Perform symmetric and asymmetric </w:t>
-            </w:r>
-            <w:proofErr w:type="spellStart"/>
-            <w:r>
-              <w:t>ecryp</w:t>
-            </w:r>
-            <w:proofErr w:type="spellEnd"/>
-            <w:r>
-              <w:t>.</w:t>
+              <w:t xml:space="preserve">Chapter 3: Section 3.1 Validate Application Input </w:t>
+            </w:r>
+            <w:r>
+              <w:t>(cont.)</w:t>
             </w:r>
           </w:p>
         </w:tc>
@@ -469,7 +366,10 @@
           </w:tcPr>
           <w:p>
             <w:r>
-              <w:t>193 through 199 (Stopping at Using Hashing)</w:t>
+              <w:t>Using Parse: 185 through 192 (to end of section</w:t>
+            </w:r>
+            <w:r>
+              <w:t>)</w:t>
             </w:r>
           </w:p>
         </w:tc>
@@ -494,7 +394,7 @@
           </w:tcPr>
           <w:p>
             <w:r>
-              <w:t>This is something we rarely deal with in our current positions, so I think we can take our time on this during the lessons and do some google to lookup the terms. This will probably take us the entire session.</w:t>
+              <w:t>I have a feeling this will take more time since its more pages and we have a thought experiment and the objective summary to do.</w:t>
             </w:r>
           </w:p>
         </w:tc>
@@ -503,12 +403,6 @@
     <w:p/>
     <w:p>
       <w:r>
-        <w:br w:type="page"/>
-      </w:r>
-    </w:p>
-    <w:p>
-      <w:r>
-        <w:lastRenderedPageBreak/>
         <w:t>10/18/2018</w:t>
       </w:r>
     </w:p>
@@ -575,10 +469,7 @@
           </w:tcPr>
           <w:p>
             <w:r>
-              <w:t>Using Hashing</w:t>
-            </w:r>
-            <w:r>
-              <w:t>: 199 through 204 (stopping at Using code access permissions)</w:t>
+              <w:t>193 through 199 (Stopping at Using Hashing)</w:t>
             </w:r>
           </w:p>
         </w:tc>
@@ -603,7 +494,7 @@
           </w:tcPr>
           <w:p>
             <w:r>
-              <w:t>More of the same from last week. A section of work that I think we can spend a good deal of time on.</w:t>
+              <w:t>This is something we rarely deal with in our current positions, so I think we can take our time on this during the lessons and do some google to lookup the terms. This will probably take us the entire session.</w:t>
             </w:r>
           </w:p>
         </w:tc>
@@ -612,6 +503,12 @@
     <w:p/>
     <w:p>
       <w:r>
+        <w:br w:type="page"/>
+      </w:r>
+    </w:p>
+    <w:p>
+      <w:r>
+        <w:lastRenderedPageBreak/>
         <w:t>10/25/2018</w:t>
       </w:r>
     </w:p>
@@ -678,10 +575,121 @@
           </w:tcPr>
           <w:p>
             <w:r>
-              <w:t>Using code access permissions</w:t>
-            </w:r>
-            <w:r>
-              <w:t>: 204</w:t>
+              <w:t>Using Hashing: 199 through 204 (stopping at Using code access permissions)</w:t>
+            </w:r>
+          </w:p>
+        </w:tc>
+      </w:tr>
+      <w:tr>
+        <w:trPr>
+          <w:trHeight w:val="275"/>
+        </w:trPr>
+        <w:tc>
+          <w:tcPr>
+            <w:tcW w:w="1075" w:type="dxa"/>
+          </w:tcPr>
+          <w:p>
+            <w:r>
+              <w:t>Goal</w:t>
+            </w:r>
+          </w:p>
+        </w:tc>
+        <w:tc>
+          <w:tcPr>
+            <w:tcW w:w="6297" w:type="dxa"/>
+          </w:tcPr>
+          <w:p>
+            <w:r>
+              <w:t>More of the same from last week. A section of work that I think we can spend a good deal of time on.</w:t>
+            </w:r>
+          </w:p>
+        </w:tc>
+      </w:tr>
+    </w:tbl>
+    <w:p/>
+    <w:p>
+      <w:r>
+        <w:t>1</w:t>
+      </w:r>
+      <w:r>
+        <w:t>1</w:t>
+      </w:r>
+      <w:r>
+        <w:t>/</w:t>
+      </w:r>
+      <w:r>
+        <w:t>1</w:t>
+      </w:r>
+      <w:bookmarkStart w:id="0" w:name="_GoBack"/>
+      <w:bookmarkEnd w:id="0"/>
+      <w:r>
+        <w:t>/2018</w:t>
+      </w:r>
+    </w:p>
+    <w:tbl>
+      <w:tblPr>
+        <w:tblStyle w:val="TableGrid"/>
+        <w:tblW w:w="0" w:type="auto"/>
+        <w:tblLook w:val="04A0" w:firstRow="1" w:lastRow="0" w:firstColumn="1" w:lastColumn="0" w:noHBand="0" w:noVBand="1"/>
+      </w:tblPr>
+      <w:tblGrid>
+        <w:gridCol w:w="1075"/>
+        <w:gridCol w:w="6297"/>
+      </w:tblGrid>
+      <w:tr>
+        <w:trPr>
+          <w:trHeight w:val="291"/>
+        </w:trPr>
+        <w:tc>
+          <w:tcPr>
+            <w:tcW w:w="1075" w:type="dxa"/>
+          </w:tcPr>
+          <w:p>
+            <w:r>
+              <w:t>Section</w:t>
+            </w:r>
+          </w:p>
+        </w:tc>
+        <w:tc>
+          <w:tcPr>
+            <w:tcW w:w="6297" w:type="dxa"/>
+          </w:tcPr>
+          <w:p>
+            <w:r>
+              <w:t xml:space="preserve">Chapter 3: Section 3.2 Perform symmetric and asymmetric </w:t>
+            </w:r>
+            <w:proofErr w:type="spellStart"/>
+            <w:r>
+              <w:t>ecryp</w:t>
+            </w:r>
+            <w:proofErr w:type="spellEnd"/>
+            <w:r>
+              <w:t>.</w:t>
+            </w:r>
+          </w:p>
+        </w:tc>
+      </w:tr>
+      <w:tr>
+        <w:trPr>
+          <w:trHeight w:val="275"/>
+        </w:trPr>
+        <w:tc>
+          <w:tcPr>
+            <w:tcW w:w="1075" w:type="dxa"/>
+          </w:tcPr>
+          <w:p>
+            <w:r>
+              <w:t>Pages</w:t>
+            </w:r>
+          </w:p>
+        </w:tc>
+        <w:tc>
+          <w:tcPr>
+            <w:tcW w:w="6297" w:type="dxa"/>
+          </w:tcPr>
+          <w:p>
+            <w:r>
+              <w:t>Using code access permissions: 204</w:t>
             </w:r>
             <w:r>
               <w:t xml:space="preserve"> through 209 </w:t>
@@ -711,8 +719,6 @@
             <w:r>
               <w:t>Finish this section  and go over the thought experiment and the objective reviews.</w:t>
             </w:r>
-            <w:bookmarkStart w:id="0" w:name="_GoBack"/>
-            <w:bookmarkEnd w:id="0"/>
           </w:p>
         </w:tc>
       </w:tr>

</xml_diff>